<commit_message>
Recreate VDJbase database tree
</commit_message>
<xml_diff>
--- a/Running VDJbase under Docker.docx
+++ b/Running VDJbase under Docker.docx
@@ -139,6 +139,74 @@
     </w:p>
     <w:p>
       <w:r>
+        <w:t>Docker conservatively stores many built images and containers. If you build repeatedly you will eventually run out of space. To reclaim space, use the commands</w:t>
+      </w:r>
+    </w:p>
+    <w:p>
+      <w:r>
+        <w:rPr>
+          <w:rFonts w:ascii="Times New Roman" w:eastAsia="Times New Roman" w:hAnsi="Times New Roman" w:cs="Times New Roman"/>
+          <w:sz w:val="24"/>
+          <w:szCs w:val="24"/>
+          <w:lang w:eastAsia="en-GB"/>
+        </w:rPr>
+        <w:t>d</w:t>
+      </w:r>
+      <w:r>
+        <w:rPr>
+          <w:rFonts w:ascii="Courier New" w:eastAsia="Times New Roman" w:hAnsi="Courier New" w:cs="Courier New"/>
+          <w:sz w:val="24"/>
+          <w:szCs w:val="24"/>
+          <w:lang w:eastAsia="en-GB"/>
+        </w:rPr>
+        <w:t>ocker image prune</w:t>
+      </w:r>
+    </w:p>
+    <w:p>
+      <w:r>
+        <w:t>and</w:t>
+      </w:r>
+    </w:p>
+    <w:p>
+      <w:r>
+        <w:rPr>
+          <w:rFonts w:ascii="Times New Roman" w:eastAsia="Times New Roman" w:hAnsi="Times New Roman" w:cs="Times New Roman"/>
+          <w:sz w:val="24"/>
+          <w:szCs w:val="24"/>
+          <w:lang w:eastAsia="en-GB"/>
+        </w:rPr>
+        <w:t>d</w:t>
+      </w:r>
+      <w:r>
+        <w:rPr>
+          <w:rFonts w:ascii="Courier New" w:eastAsia="Times New Roman" w:hAnsi="Courier New" w:cs="Courier New"/>
+          <w:sz w:val="24"/>
+          <w:szCs w:val="24"/>
+          <w:lang w:eastAsia="en-GB"/>
+        </w:rPr>
+        <w:t xml:space="preserve">ocker </w:t>
+      </w:r>
+      <w:r>
+        <w:rPr>
+          <w:rFonts w:ascii="Courier New" w:eastAsia="Times New Roman" w:hAnsi="Courier New" w:cs="Courier New"/>
+          <w:sz w:val="24"/>
+          <w:szCs w:val="24"/>
+          <w:lang w:eastAsia="en-GB"/>
+        </w:rPr>
+        <w:t>container</w:t>
+      </w:r>
+      <w:r>
+        <w:rPr>
+          <w:rFonts w:ascii="Courier New" w:eastAsia="Times New Roman" w:hAnsi="Courier New" w:cs="Courier New"/>
+          <w:sz w:val="24"/>
+          <w:szCs w:val="24"/>
+          <w:lang w:eastAsia="en-GB"/>
+        </w:rPr>
+        <w:t xml:space="preserve"> prune</w:t>
+      </w:r>
+    </w:p>
+    <w:p>
+      <w:r>
         <w:t>Steps:</w:t>
       </w:r>
     </w:p>
@@ -355,6 +423,7 @@
         <w:ind w:left="720"/>
       </w:pPr>
       <w:r>
+        <w:lastRenderedPageBreak/>
         <w:t>Once the swap is configured, you can turn it on with the line</w:t>
       </w:r>
     </w:p>
@@ -466,7 +535,6 @@
         </w:rPr>
       </w:pPr>
       <w:r>
-        <w:lastRenderedPageBreak/>
         <w:t>You should only turn it on when building containers, and make sure that it is off otherwise. If it is on during normal operation, the website will become unresponsive.</w:t>
       </w:r>
     </w:p>
@@ -1028,7 +1096,6 @@
         <w:rPr>
           <w:rFonts w:ascii="Courier New" w:hAnsi="Courier New" w:cs="Courier New"/>
         </w:rPr>
-        <w:lastRenderedPageBreak/>
         <w:t>docker-compose build</w:t>
       </w:r>
     </w:p>
@@ -1543,7 +1610,6 @@
         <w:rPr>
           <w:rFonts w:cstheme="minorHAnsi"/>
         </w:rPr>
-        <w:lastRenderedPageBreak/>
         <w:t>The exports directory in the backend server is mapped to your host. Assuming the default configuration in docker-compose.yml, you will find it at /root/</w:t>
       </w:r>
       <w:r>
@@ -1932,6 +1998,7 @@
         <w:rPr>
           <w:rFonts w:cstheme="minorHAnsi"/>
         </w:rPr>
+        <w:lastRenderedPageBreak/>
         <w:t xml:space="preserve">The flask logs are </w:t>
       </w:r>
       <w:r>

</xml_diff>

<commit_message>
Add default value for RABBIT_LOG
</commit_message>
<xml_diff>
--- a/Running VDJbase under Docker.docx
+++ b/Running VDJbase under Docker.docx
@@ -1,6 +1,6 @@
 
 <file path=word/document.xml><?xml version="1.0" encoding="utf-8"?>
-<w:document xmlns:wpc="http://schemas.microsoft.com/office/word/2010/wordprocessingCanvas" xmlns:cx="http://schemas.microsoft.com/office/drawing/2014/chartex" xmlns:cx1="http://schemas.microsoft.com/office/drawing/2015/9/8/chartex" xmlns:cx2="http://schemas.microsoft.com/office/drawing/2015/10/21/chartex" xmlns:cx3="http://schemas.microsoft.com/office/drawing/2016/5/9/chartex" xmlns:cx4="http://schemas.microsoft.com/office/drawing/2016/5/10/chartex" xmlns:cx5="http://schemas.microsoft.com/office/drawing/2016/5/11/chartex" xmlns:cx6="http://schemas.microsoft.com/office/drawing/2016/5/12/chartex" xmlns:cx7="http://schemas.microsoft.com/office/drawing/2016/5/13/chartex" xmlns:cx8="http://schemas.microsoft.com/office/drawing/2016/5/14/chartex" xmlns:mc="http://schemas.openxmlformats.org/markup-compatibility/2006" xmlns:aink="http://schemas.microsoft.com/office/drawing/2016/ink" xmlns:am3d="http://schemas.microsoft.com/office/drawing/2017/model3d" xmlns:o="urn:schemas-microsoft-com:office:office" xmlns:r="http://schemas.openxmlformats.org/officeDocument/2006/relationships" xmlns:m="http://schemas.openxmlformats.org/officeDocument/2006/math" xmlns:v="urn:schemas-microsoft-com:vml" xmlns:wp14="http://schemas.microsoft.com/office/word/2010/wordprocessingDrawing" xmlns:wp="http://schemas.openxmlformats.org/drawingml/2006/wordprocessingDrawing" xmlns:w10="urn:schemas-microsoft-com:office:word" xmlns:w="http://schemas.openxmlformats.org/wordprocessingml/2006/main" xmlns:w14="http://schemas.microsoft.com/office/word/2010/wordml" xmlns:w15="http://schemas.microsoft.com/office/word/2012/wordml" xmlns:w16cex="http://schemas.microsoft.com/office/word/2018/wordml/cex" xmlns:w16cid="http://schemas.microsoft.com/office/word/2016/wordml/cid" xmlns:w16="http://schemas.microsoft.com/office/word/2018/wordml" xmlns:w16se="http://schemas.microsoft.com/office/word/2015/wordml/symex" xmlns:wpg="http://schemas.microsoft.com/office/word/2010/wordprocessingGroup" xmlns:wpi="http://schemas.microsoft.com/office/word/2010/wordprocessingInk" xmlns:wne="http://schemas.microsoft.com/office/word/2006/wordml" xmlns:wps="http://schemas.microsoft.com/office/word/2010/wordprocessingShape" mc:Ignorable="w14 w15 w16se w16cid w16 w16cex wp14">
+<w:document xmlns:wpc="http://schemas.microsoft.com/office/word/2010/wordprocessingCanvas" xmlns:cx="http://schemas.microsoft.com/office/drawing/2014/chartex" xmlns:cx1="http://schemas.microsoft.com/office/drawing/2015/9/8/chartex" xmlns:cx2="http://schemas.microsoft.com/office/drawing/2015/10/21/chartex" xmlns:cx3="http://schemas.microsoft.com/office/drawing/2016/5/9/chartex" xmlns:cx4="http://schemas.microsoft.com/office/drawing/2016/5/10/chartex" xmlns:cx5="http://schemas.microsoft.com/office/drawing/2016/5/11/chartex" xmlns:cx6="http://schemas.microsoft.com/office/drawing/2016/5/12/chartex" xmlns:cx7="http://schemas.microsoft.com/office/drawing/2016/5/13/chartex" xmlns:cx8="http://schemas.microsoft.com/office/drawing/2016/5/14/chartex" xmlns:mc="http://schemas.openxmlformats.org/markup-compatibility/2006" xmlns:aink="http://schemas.microsoft.com/office/drawing/2016/ink" xmlns:am3d="http://schemas.microsoft.com/office/drawing/2017/model3d" xmlns:o="urn:schemas-microsoft-com:office:office" xmlns:r="http://schemas.openxmlformats.org/officeDocument/2006/relationships" xmlns:m="http://schemas.openxmlformats.org/officeDocument/2006/math" xmlns:v="urn:schemas-microsoft-com:vml" xmlns:wp14="http://schemas.microsoft.com/office/word/2010/wordprocessingDrawing" xmlns:wp="http://schemas.openxmlformats.org/drawingml/2006/wordprocessingDrawing" xmlns:w10="urn:schemas-microsoft-com:office:word" xmlns:w="http://schemas.openxmlformats.org/wordprocessingml/2006/main" xmlns:w14="http://schemas.microsoft.com/office/word/2010/wordml" xmlns:w15="http://schemas.microsoft.com/office/word/2012/wordml" xmlns:w16cex="http://schemas.microsoft.com/office/word/2018/wordml/cex" xmlns:w16cid="http://schemas.microsoft.com/office/word/2016/wordml/cid" xmlns:w16="http://schemas.microsoft.com/office/word/2018/wordml" xmlns:w16sdtdh="http://schemas.microsoft.com/office/word/2020/wordml/sdtdatahash" xmlns:w16se="http://schemas.microsoft.com/office/word/2015/wordml/symex" xmlns:wpg="http://schemas.microsoft.com/office/word/2010/wordprocessingGroup" xmlns:wpi="http://schemas.microsoft.com/office/word/2010/wordprocessingInk" xmlns:wne="http://schemas.microsoft.com/office/word/2006/wordml" xmlns:wps="http://schemas.microsoft.com/office/word/2010/wordprocessingShape" mc:Ignorable="w14 w15 w16se w16cid w16 w16cex w16sdtdh wp14">
   <w:body>
     <w:p>
       <w:pPr>
@@ -16,12 +16,21 @@
         </w:rPr>
         <w:t xml:space="preserve">Running </w:t>
       </w:r>
+      <w:proofErr w:type="spellStart"/>
       <w:r>
         <w:rPr>
           <w:b/>
           <w:bCs/>
         </w:rPr>
-        <w:t>VDJbase under Docker</w:t>
+        <w:t>VDJbase</w:t>
+      </w:r>
+      <w:proofErr w:type="spellEnd"/>
+      <w:r>
+        <w:rPr>
+          <w:b/>
+          <w:bCs/>
+        </w:rPr>
+        <w:t xml:space="preserve"> under Docker</w:t>
       </w:r>
     </w:p>
     <w:p>
@@ -122,7 +131,15 @@
         </w:numPr>
       </w:pPr>
       <w:r>
-        <w:t>Select ‘Basic’ under ‘Choose a plan’ and select $10/mo 2GB/50GB/2TB</w:t>
+        <w:t>Select ‘Basic’ under ‘Choose a plan’ and select $10/</w:t>
+      </w:r>
+      <w:proofErr w:type="spellStart"/>
+      <w:r>
+        <w:t>mo</w:t>
+      </w:r>
+      <w:proofErr w:type="spellEnd"/>
+      <w:r>
+        <w:t xml:space="preserve"> 2GB/50GB/2TB</w:t>
       </w:r>
     </w:p>
     <w:p>
@@ -184,16 +201,45 @@
           <w:szCs w:val="24"/>
           <w:lang w:eastAsia="en-GB"/>
         </w:rPr>
-        <w:t xml:space="preserve">ocker </w:t>
-      </w:r>
-      <w:r>
+        <w:t>ocker container prune</w:t>
+      </w:r>
+    </w:p>
+    <w:p>
+      <w:r>
+        <w:t>Steps:</w:t>
+      </w:r>
+    </w:p>
+    <w:p>
+      <w:pPr>
+        <w:pStyle w:val="ListParagraph"/>
+        <w:numPr>
+          <w:ilvl w:val="0"/>
+          <w:numId w:val="3"/>
+        </w:numPr>
+      </w:pPr>
+      <w:r>
+        <w:t>Set the swap:</w:t>
+      </w:r>
+    </w:p>
+    <w:p>
+      <w:pPr>
+        <w:spacing w:after="0" w:line="240" w:lineRule="auto"/>
+        <w:ind w:left="720"/>
         <w:rPr>
           <w:rFonts w:ascii="Courier New" w:eastAsia="Times New Roman" w:hAnsi="Courier New" w:cs="Courier New"/>
           <w:sz w:val="24"/>
           <w:szCs w:val="24"/>
           <w:lang w:eastAsia="en-GB"/>
         </w:rPr>
-        <w:t>container</w:t>
+      </w:pPr>
+      <w:r>
+        <w:rPr>
+          <w:rFonts w:ascii="Times New Roman" w:eastAsia="Times New Roman" w:hAnsi="Times New Roman" w:cs="Times New Roman"/>
+          <w:sz w:val="24"/>
+          <w:szCs w:val="24"/>
+          <w:lang w:eastAsia="en-GB"/>
+        </w:rPr>
+        <w:t>d</w:t>
       </w:r>
       <w:r>
         <w:rPr>
@@ -202,24 +248,7 @@
           <w:szCs w:val="24"/>
           <w:lang w:eastAsia="en-GB"/>
         </w:rPr>
-        <w:t xml:space="preserve"> prune</w:t>
-      </w:r>
-    </w:p>
-    <w:p>
-      <w:r>
-        <w:t>Steps:</w:t>
-      </w:r>
-    </w:p>
-    <w:p>
-      <w:pPr>
-        <w:pStyle w:val="ListParagraph"/>
-        <w:numPr>
-          <w:ilvl w:val="0"/>
-          <w:numId w:val="3"/>
-        </w:numPr>
-      </w:pPr>
-      <w:r>
-        <w:t>Set the swap:</w:t>
+        <w:t>d if=/dev/zero of=/var/swap.1 bs=1M count=4024</w:t>
       </w:r>
     </w:p>
     <w:p>
@@ -233,15 +262,7 @@
           <w:lang w:eastAsia="en-GB"/>
         </w:rPr>
       </w:pPr>
-      <w:r>
-        <w:rPr>
-          <w:rFonts w:ascii="Times New Roman" w:eastAsia="Times New Roman" w:hAnsi="Times New Roman" w:cs="Times New Roman"/>
-          <w:sz w:val="24"/>
-          <w:szCs w:val="24"/>
-          <w:lang w:eastAsia="en-GB"/>
-        </w:rPr>
-        <w:t>d</w:t>
-      </w:r>
+      <w:proofErr w:type="spellStart"/>
       <w:r>
         <w:rPr>
           <w:rFonts w:ascii="Courier New" w:eastAsia="Times New Roman" w:hAnsi="Courier New" w:cs="Courier New"/>
@@ -249,41 +270,41 @@
           <w:szCs w:val="24"/>
           <w:lang w:eastAsia="en-GB"/>
         </w:rPr>
-        <w:t>d if=/dev/zero of=/var/swap.1 bs=1M count=4024</w:t>
-      </w:r>
-    </w:p>
-    <w:p>
-      <w:pPr>
-        <w:spacing w:after="0" w:line="240" w:lineRule="auto"/>
-        <w:ind w:left="720"/>
+        <w:t>mkswap</w:t>
+      </w:r>
+      <w:proofErr w:type="spellEnd"/>
+      <w:r>
         <w:rPr>
           <w:rFonts w:ascii="Courier New" w:eastAsia="Times New Roman" w:hAnsi="Courier New" w:cs="Courier New"/>
           <w:sz w:val="24"/>
           <w:szCs w:val="24"/>
           <w:lang w:eastAsia="en-GB"/>
         </w:rPr>
-      </w:pPr>
-      <w:r>
+        <w:t xml:space="preserve"> /var/swap.1</w:t>
+      </w:r>
+    </w:p>
+    <w:p>
+      <w:pPr>
+        <w:spacing w:after="0" w:line="240" w:lineRule="auto"/>
+        <w:ind w:left="720"/>
         <w:rPr>
           <w:rFonts w:ascii="Courier New" w:eastAsia="Times New Roman" w:hAnsi="Courier New" w:cs="Courier New"/>
           <w:sz w:val="24"/>
           <w:szCs w:val="24"/>
           <w:lang w:eastAsia="en-GB"/>
         </w:rPr>
-        <w:t>mkswap /var/swap.1</w:t>
-      </w:r>
-    </w:p>
-    <w:p>
-      <w:pPr>
-        <w:spacing w:after="0" w:line="240" w:lineRule="auto"/>
-        <w:ind w:left="720"/>
+      </w:pPr>
+      <w:proofErr w:type="spellStart"/>
+      <w:r>
         <w:rPr>
           <w:rFonts w:ascii="Courier New" w:eastAsia="Times New Roman" w:hAnsi="Courier New" w:cs="Courier New"/>
           <w:sz w:val="24"/>
           <w:szCs w:val="24"/>
           <w:lang w:eastAsia="en-GB"/>
         </w:rPr>
-      </w:pPr>
+        <w:t>chmod</w:t>
+      </w:r>
+      <w:proofErr w:type="spellEnd"/>
       <w:r>
         <w:rPr>
           <w:rFonts w:ascii="Courier New" w:eastAsia="Times New Roman" w:hAnsi="Courier New" w:cs="Courier New"/>
@@ -291,7 +312,7 @@
           <w:szCs w:val="24"/>
           <w:lang w:eastAsia="en-GB"/>
         </w:rPr>
-        <w:t>chmod 0600 /var/swap.1</w:t>
+        <w:t xml:space="preserve"> 0600 /var/swap.1</w:t>
       </w:r>
     </w:p>
     <w:p>
@@ -305,6 +326,7 @@
           <w:lang w:eastAsia="en-GB"/>
         </w:rPr>
       </w:pPr>
+      <w:proofErr w:type="spellStart"/>
       <w:r>
         <w:rPr>
           <w:rFonts w:ascii="Courier New" w:eastAsia="Times New Roman" w:hAnsi="Courier New" w:cs="Courier New"/>
@@ -312,20 +334,18 @@
           <w:szCs w:val="24"/>
           <w:lang w:eastAsia="en-GB"/>
         </w:rPr>
-        <w:t>swapon /var/swap.1</w:t>
-      </w:r>
-    </w:p>
-    <w:p>
-      <w:pPr>
-        <w:spacing w:after="0" w:line="240" w:lineRule="auto"/>
-        <w:ind w:left="720"/>
+        <w:t>swapon</w:t>
+      </w:r>
+      <w:proofErr w:type="spellEnd"/>
+      <w:r>
         <w:rPr>
           <w:rFonts w:ascii="Courier New" w:eastAsia="Times New Roman" w:hAnsi="Courier New" w:cs="Courier New"/>
           <w:sz w:val="24"/>
           <w:szCs w:val="24"/>
           <w:lang w:eastAsia="en-GB"/>
         </w:rPr>
-      </w:pPr>
+        <w:t xml:space="preserve"> /var/swap.1</w:t>
+      </w:r>
     </w:p>
     <w:p>
       <w:pPr>
@@ -338,6 +358,18 @@
           <w:lang w:eastAsia="en-GB"/>
         </w:rPr>
       </w:pPr>
+    </w:p>
+    <w:p>
+      <w:pPr>
+        <w:spacing w:after="0" w:line="240" w:lineRule="auto"/>
+        <w:ind w:left="720"/>
+        <w:rPr>
+          <w:rFonts w:ascii="Courier New" w:eastAsia="Times New Roman" w:hAnsi="Courier New" w:cs="Courier New"/>
+          <w:sz w:val="24"/>
+          <w:szCs w:val="24"/>
+          <w:lang w:eastAsia="en-GB"/>
+        </w:rPr>
+      </w:pPr>
       <w:r>
         <w:rPr>
           <w:rFonts w:eastAsia="Times New Roman" w:cstheme="minorHAnsi"/>
@@ -363,20 +395,19 @@
           <w:szCs w:val="24"/>
           <w:lang w:eastAsia="en-GB"/>
         </w:rPr>
-        <w:t>/etc/fstab:</w:t>
-      </w:r>
-    </w:p>
-    <w:p>
-      <w:pPr>
-        <w:spacing w:after="0" w:line="240" w:lineRule="auto"/>
-        <w:ind w:left="720"/>
+        <w:t>/etc/</w:t>
+      </w:r>
+      <w:proofErr w:type="spellStart"/>
+      <w:r>
         <w:rPr>
           <w:rFonts w:ascii="Courier New" w:eastAsia="Times New Roman" w:hAnsi="Courier New" w:cs="Courier New"/>
           <w:sz w:val="24"/>
           <w:szCs w:val="24"/>
           <w:lang w:eastAsia="en-GB"/>
         </w:rPr>
-      </w:pPr>
+        <w:t>fstab</w:t>
+      </w:r>
+      <w:proofErr w:type="spellEnd"/>
       <w:r>
         <w:rPr>
           <w:rFonts w:ascii="Courier New" w:eastAsia="Times New Roman" w:hAnsi="Courier New" w:cs="Courier New"/>
@@ -384,17 +415,20 @@
           <w:szCs w:val="24"/>
           <w:lang w:eastAsia="en-GB"/>
         </w:rPr>
-        <w:t xml:space="preserve">/var/swap.1 swap swap </w:t>
-      </w:r>
-      <w:r>
+        <w:t>:</w:t>
+      </w:r>
+    </w:p>
+    <w:p>
+      <w:pPr>
+        <w:spacing w:after="0" w:line="240" w:lineRule="auto"/>
+        <w:ind w:left="720"/>
         <w:rPr>
           <w:rFonts w:ascii="Courier New" w:eastAsia="Times New Roman" w:hAnsi="Courier New" w:cs="Courier New"/>
           <w:sz w:val="24"/>
           <w:szCs w:val="24"/>
           <w:lang w:eastAsia="en-GB"/>
         </w:rPr>
-        <w:t>noauto</w:t>
-      </w:r>
+      </w:pPr>
       <w:r>
         <w:rPr>
           <w:rFonts w:ascii="Courier New" w:eastAsia="Times New Roman" w:hAnsi="Courier New" w:cs="Courier New"/>
@@ -402,48 +436,29 @@
           <w:szCs w:val="24"/>
           <w:lang w:eastAsia="en-GB"/>
         </w:rPr>
-        <w:t xml:space="preserve"> 0 0</w:t>
-      </w:r>
-    </w:p>
-    <w:p>
-      <w:pPr>
-        <w:spacing w:after="0" w:line="240" w:lineRule="auto"/>
-        <w:ind w:left="720"/>
+        <w:t xml:space="preserve">/var/swap.1 swap </w:t>
+      </w:r>
+      <w:proofErr w:type="spellStart"/>
+      <w:r>
         <w:rPr>
           <w:rFonts w:ascii="Courier New" w:eastAsia="Times New Roman" w:hAnsi="Courier New" w:cs="Courier New"/>
           <w:sz w:val="24"/>
           <w:szCs w:val="24"/>
           <w:lang w:eastAsia="en-GB"/>
         </w:rPr>
-      </w:pPr>
-    </w:p>
-    <w:p>
-      <w:pPr>
-        <w:spacing w:after="0" w:line="240" w:lineRule="auto"/>
-        <w:ind w:left="720"/>
-      </w:pPr>
-      <w:r>
-        <w:lastRenderedPageBreak/>
-        <w:t>Once the swap is configured, you can turn it on with the line</w:t>
-      </w:r>
-    </w:p>
-    <w:p>
-      <w:pPr>
-        <w:spacing w:after="0" w:line="240" w:lineRule="auto"/>
-        <w:ind w:left="720"/>
-      </w:pPr>
-    </w:p>
-    <w:p>
-      <w:pPr>
-        <w:spacing w:after="0" w:line="240" w:lineRule="auto"/>
-        <w:ind w:left="720"/>
+        <w:t>swap</w:t>
+      </w:r>
+      <w:proofErr w:type="spellEnd"/>
+      <w:r>
         <w:rPr>
           <w:rFonts w:ascii="Courier New" w:eastAsia="Times New Roman" w:hAnsi="Courier New" w:cs="Courier New"/>
           <w:sz w:val="24"/>
           <w:szCs w:val="24"/>
           <w:lang w:eastAsia="en-GB"/>
         </w:rPr>
-      </w:pPr>
+        <w:t xml:space="preserve"> </w:t>
+      </w:r>
+      <w:proofErr w:type="spellStart"/>
       <w:r>
         <w:rPr>
           <w:rFonts w:ascii="Courier New" w:eastAsia="Times New Roman" w:hAnsi="Courier New" w:cs="Courier New"/>
@@ -451,59 +466,131 @@
           <w:szCs w:val="24"/>
           <w:lang w:eastAsia="en-GB"/>
         </w:rPr>
-        <w:t>swapon /var/swap.1</w:t>
-      </w:r>
-    </w:p>
-    <w:p>
-      <w:pPr>
-        <w:spacing w:after="0" w:line="240" w:lineRule="auto"/>
-        <w:ind w:left="720"/>
-      </w:pPr>
-    </w:p>
-    <w:p>
-      <w:pPr>
-        <w:spacing w:after="0" w:line="240" w:lineRule="auto"/>
-        <w:ind w:left="720"/>
-      </w:pPr>
-      <w:r>
-        <w:t>And off with the line</w:t>
-      </w:r>
-    </w:p>
-    <w:p>
-      <w:pPr>
-        <w:spacing w:after="0" w:line="240" w:lineRule="auto"/>
-        <w:ind w:left="720"/>
-      </w:pPr>
-    </w:p>
-    <w:p>
-      <w:pPr>
-        <w:spacing w:after="0" w:line="240" w:lineRule="auto"/>
-        <w:ind w:left="720"/>
+        <w:t>noauto</w:t>
+      </w:r>
+      <w:proofErr w:type="spellEnd"/>
+      <w:r>
         <w:rPr>
           <w:rFonts w:ascii="Courier New" w:eastAsia="Times New Roman" w:hAnsi="Courier New" w:cs="Courier New"/>
           <w:sz w:val="24"/>
           <w:szCs w:val="24"/>
           <w:lang w:eastAsia="en-GB"/>
         </w:rPr>
-      </w:pPr>
-      <w:r>
+        <w:t xml:space="preserve"> 0 0</w:t>
+      </w:r>
+    </w:p>
+    <w:p>
+      <w:pPr>
+        <w:spacing w:after="0" w:line="240" w:lineRule="auto"/>
+        <w:ind w:left="720"/>
         <w:rPr>
           <w:rFonts w:ascii="Courier New" w:eastAsia="Times New Roman" w:hAnsi="Courier New" w:cs="Courier New"/>
           <w:sz w:val="24"/>
           <w:szCs w:val="24"/>
           <w:lang w:eastAsia="en-GB"/>
         </w:rPr>
-        <w:t>swapo</w:t>
-      </w:r>
-      <w:r>
+      </w:pPr>
+    </w:p>
+    <w:p>
+      <w:pPr>
+        <w:spacing w:after="0" w:line="240" w:lineRule="auto"/>
+        <w:ind w:left="720"/>
+      </w:pPr>
+      <w:r>
+        <w:lastRenderedPageBreak/>
+        <w:t>Once the swap is configured, you can turn it on with the line</w:t>
+      </w:r>
+    </w:p>
+    <w:p>
+      <w:pPr>
+        <w:spacing w:after="0" w:line="240" w:lineRule="auto"/>
+        <w:ind w:left="720"/>
+      </w:pPr>
+    </w:p>
+    <w:p>
+      <w:pPr>
+        <w:spacing w:after="0" w:line="240" w:lineRule="auto"/>
+        <w:ind w:left="720"/>
         <w:rPr>
           <w:rFonts w:ascii="Courier New" w:eastAsia="Times New Roman" w:hAnsi="Courier New" w:cs="Courier New"/>
           <w:sz w:val="24"/>
           <w:szCs w:val="24"/>
           <w:lang w:eastAsia="en-GB"/>
         </w:rPr>
+      </w:pPr>
+      <w:proofErr w:type="spellStart"/>
+      <w:r>
+        <w:rPr>
+          <w:rFonts w:ascii="Courier New" w:eastAsia="Times New Roman" w:hAnsi="Courier New" w:cs="Courier New"/>
+          <w:sz w:val="24"/>
+          <w:szCs w:val="24"/>
+          <w:lang w:eastAsia="en-GB"/>
+        </w:rPr>
+        <w:t>swapon</w:t>
+      </w:r>
+      <w:proofErr w:type="spellEnd"/>
+      <w:r>
+        <w:rPr>
+          <w:rFonts w:ascii="Courier New" w:eastAsia="Times New Roman" w:hAnsi="Courier New" w:cs="Courier New"/>
+          <w:sz w:val="24"/>
+          <w:szCs w:val="24"/>
+          <w:lang w:eastAsia="en-GB"/>
+        </w:rPr>
+        <w:t xml:space="preserve"> /var/swap.1</w:t>
+      </w:r>
+    </w:p>
+    <w:p>
+      <w:pPr>
+        <w:spacing w:after="0" w:line="240" w:lineRule="auto"/>
+        <w:ind w:left="720"/>
+      </w:pPr>
+    </w:p>
+    <w:p>
+      <w:pPr>
+        <w:spacing w:after="0" w:line="240" w:lineRule="auto"/>
+        <w:ind w:left="720"/>
+      </w:pPr>
+      <w:r>
+        <w:t>And off with the line</w:t>
+      </w:r>
+    </w:p>
+    <w:p>
+      <w:pPr>
+        <w:spacing w:after="0" w:line="240" w:lineRule="auto"/>
+        <w:ind w:left="720"/>
+      </w:pPr>
+    </w:p>
+    <w:p>
+      <w:pPr>
+        <w:spacing w:after="0" w:line="240" w:lineRule="auto"/>
+        <w:ind w:left="720"/>
+        <w:rPr>
+          <w:rFonts w:ascii="Courier New" w:eastAsia="Times New Roman" w:hAnsi="Courier New" w:cs="Courier New"/>
+          <w:sz w:val="24"/>
+          <w:szCs w:val="24"/>
+          <w:lang w:eastAsia="en-GB"/>
+        </w:rPr>
+      </w:pPr>
+      <w:proofErr w:type="spellStart"/>
+      <w:r>
+        <w:rPr>
+          <w:rFonts w:ascii="Courier New" w:eastAsia="Times New Roman" w:hAnsi="Courier New" w:cs="Courier New"/>
+          <w:sz w:val="24"/>
+          <w:szCs w:val="24"/>
+          <w:lang w:eastAsia="en-GB"/>
+        </w:rPr>
+        <w:t>swapo</w:t>
+      </w:r>
+      <w:r>
+        <w:rPr>
+          <w:rFonts w:ascii="Courier New" w:eastAsia="Times New Roman" w:hAnsi="Courier New" w:cs="Courier New"/>
+          <w:sz w:val="24"/>
+          <w:szCs w:val="24"/>
+          <w:lang w:eastAsia="en-GB"/>
+        </w:rPr>
         <w:t>ff</w:t>
       </w:r>
+      <w:proofErr w:type="spellEnd"/>
       <w:r>
         <w:rPr>
           <w:rFonts w:ascii="Courier New" w:eastAsia="Times New Roman" w:hAnsi="Courier New" w:cs="Courier New"/>
@@ -611,7 +698,97 @@
         <w:rPr>
           <w:rFonts w:cstheme="minorHAnsi"/>
         </w:rPr>
-        <w:t>By default, the configuration establishes a secure site using https. LetsEncrypt is used for ssl certificates. This setup requires that your server is reachable from the Internet on ports 80 and 443 and has a valid DNS name that matches the name given in config/nginx/nginx/digby. If you do not wish to use https, there are two files in containers/no_ssl that must be copied over their counterparts:</w:t>
+        <w:t xml:space="preserve">By default, the configuration establishes a secure site using https. </w:t>
+      </w:r>
+      <w:proofErr w:type="spellStart"/>
+      <w:r>
+        <w:rPr>
+          <w:rFonts w:cstheme="minorHAnsi"/>
+        </w:rPr>
+        <w:t>LetsEncrypt</w:t>
+      </w:r>
+      <w:proofErr w:type="spellEnd"/>
+      <w:r>
+        <w:rPr>
+          <w:rFonts w:cstheme="minorHAnsi"/>
+        </w:rPr>
+        <w:t xml:space="preserve"> is used for </w:t>
+      </w:r>
+      <w:proofErr w:type="spellStart"/>
+      <w:r>
+        <w:rPr>
+          <w:rFonts w:cstheme="minorHAnsi"/>
+        </w:rPr>
+        <w:t>ssl</w:t>
+      </w:r>
+      <w:proofErr w:type="spellEnd"/>
+      <w:r>
+        <w:rPr>
+          <w:rFonts w:cstheme="minorHAnsi"/>
+        </w:rPr>
+        <w:t xml:space="preserve"> certificates. This setup requires that your server is reachable from the Internet on ports 80 and 443 and has a valid DNS name that matches the name given in config/</w:t>
+      </w:r>
+      <w:proofErr w:type="spellStart"/>
+      <w:r>
+        <w:rPr>
+          <w:rFonts w:cstheme="minorHAnsi"/>
+        </w:rPr>
+        <w:t>nginx</w:t>
+      </w:r>
+      <w:proofErr w:type="spellEnd"/>
+      <w:r>
+        <w:rPr>
+          <w:rFonts w:cstheme="minorHAnsi"/>
+        </w:rPr>
+        <w:t>/</w:t>
+      </w:r>
+      <w:proofErr w:type="spellStart"/>
+      <w:r>
+        <w:rPr>
+          <w:rFonts w:cstheme="minorHAnsi"/>
+        </w:rPr>
+        <w:t>nginx</w:t>
+      </w:r>
+      <w:proofErr w:type="spellEnd"/>
+      <w:r>
+        <w:rPr>
+          <w:rFonts w:cstheme="minorHAnsi"/>
+        </w:rPr>
+        <w:t>/</w:t>
+      </w:r>
+      <w:r>
+        <w:rPr>
+          <w:rFonts w:cstheme="minorHAnsi"/>
+        </w:rPr>
+        <w:t>site-confs/</w:t>
+      </w:r>
+      <w:proofErr w:type="spellStart"/>
+      <w:r>
+        <w:rPr>
+          <w:rFonts w:cstheme="minorHAnsi"/>
+        </w:rPr>
+        <w:t>digby</w:t>
+      </w:r>
+      <w:proofErr w:type="spellEnd"/>
+      <w:r>
+        <w:rPr>
+          <w:rFonts w:cstheme="minorHAnsi"/>
+        </w:rPr>
+        <w:t>. If you do not wish to use https, there are two files in containers/</w:t>
+      </w:r>
+      <w:proofErr w:type="spellStart"/>
+      <w:r>
+        <w:rPr>
+          <w:rFonts w:cstheme="minorHAnsi"/>
+        </w:rPr>
+        <w:t>no_ssl</w:t>
+      </w:r>
+      <w:proofErr w:type="spellEnd"/>
+      <w:r>
+        <w:rPr>
+          <w:rFonts w:cstheme="minorHAnsi"/>
+        </w:rPr>
+        <w:t xml:space="preserve"> that must be copied over their counterparts:</w:t>
       </w:r>
     </w:p>
     <w:p>
@@ -631,29 +808,113 @@
         </w:rPr>
         <w:t xml:space="preserve">cp </w:t>
       </w:r>
-      <w:r>
-        <w:rPr>
-          <w:rFonts w:ascii="Courier New" w:hAnsi="Courier New" w:cs="Courier New"/>
-        </w:rPr>
-        <w:t>digby_docker/</w:t>
-      </w:r>
-      <w:r>
-        <w:rPr>
-          <w:rFonts w:ascii="Courier New" w:hAnsi="Courier New" w:cs="Courier New"/>
-        </w:rPr>
-        <w:t xml:space="preserve">containers/no_ssl/digby </w:t>
-      </w:r>
-      <w:r>
-        <w:rPr>
-          <w:rFonts w:ascii="Courier New" w:hAnsi="Courier New" w:cs="Courier New"/>
-        </w:rPr>
-        <w:t>digby_docker/</w:t>
-      </w:r>
-      <w:r>
-        <w:rPr>
-          <w:rFonts w:ascii="Courier New" w:hAnsi="Courier New" w:cs="Courier New"/>
-        </w:rPr>
-        <w:t>config/nginx/nginx/.</w:t>
+      <w:proofErr w:type="spellStart"/>
+      <w:r>
+        <w:rPr>
+          <w:rFonts w:ascii="Courier New" w:hAnsi="Courier New" w:cs="Courier New"/>
+        </w:rPr>
+        <w:t>digby_docker</w:t>
+      </w:r>
+      <w:proofErr w:type="spellEnd"/>
+      <w:r>
+        <w:rPr>
+          <w:rFonts w:ascii="Courier New" w:hAnsi="Courier New" w:cs="Courier New"/>
+        </w:rPr>
+        <w:t>/</w:t>
+      </w:r>
+      <w:r>
+        <w:rPr>
+          <w:rFonts w:ascii="Courier New" w:hAnsi="Courier New" w:cs="Courier New"/>
+        </w:rPr>
+        <w:t>containers/</w:t>
+      </w:r>
+      <w:proofErr w:type="spellStart"/>
+      <w:r>
+        <w:rPr>
+          <w:rFonts w:ascii="Courier New" w:hAnsi="Courier New" w:cs="Courier New"/>
+        </w:rPr>
+        <w:t>no_ssl</w:t>
+      </w:r>
+      <w:proofErr w:type="spellEnd"/>
+      <w:r>
+        <w:rPr>
+          <w:rFonts w:ascii="Courier New" w:hAnsi="Courier New" w:cs="Courier New"/>
+        </w:rPr>
+        <w:t>/</w:t>
+      </w:r>
+      <w:proofErr w:type="spellStart"/>
+      <w:r>
+        <w:rPr>
+          <w:rFonts w:ascii="Courier New" w:hAnsi="Courier New" w:cs="Courier New"/>
+        </w:rPr>
+        <w:t>digby</w:t>
+      </w:r>
+      <w:proofErr w:type="spellEnd"/>
+      <w:r>
+        <w:rPr>
+          <w:rFonts w:ascii="Courier New" w:hAnsi="Courier New" w:cs="Courier New"/>
+        </w:rPr>
+        <w:t xml:space="preserve"> </w:t>
+      </w:r>
+      <w:proofErr w:type="spellStart"/>
+      <w:r>
+        <w:rPr>
+          <w:rFonts w:ascii="Courier New" w:hAnsi="Courier New" w:cs="Courier New"/>
+        </w:rPr>
+        <w:t>digby_docker</w:t>
+      </w:r>
+      <w:proofErr w:type="spellEnd"/>
+      <w:r>
+        <w:rPr>
+          <w:rFonts w:ascii="Courier New" w:hAnsi="Courier New" w:cs="Courier New"/>
+        </w:rPr>
+        <w:t>/</w:t>
+      </w:r>
+      <w:r>
+        <w:rPr>
+          <w:rFonts w:ascii="Courier New" w:hAnsi="Courier New" w:cs="Courier New"/>
+        </w:rPr>
+        <w:t>config/</w:t>
+      </w:r>
+      <w:proofErr w:type="spellStart"/>
+      <w:r>
+        <w:rPr>
+          <w:rFonts w:ascii="Courier New" w:hAnsi="Courier New" w:cs="Courier New"/>
+        </w:rPr>
+        <w:t>nginx</w:t>
+      </w:r>
+      <w:proofErr w:type="spellEnd"/>
+      <w:r>
+        <w:rPr>
+          <w:rFonts w:ascii="Courier New" w:hAnsi="Courier New" w:cs="Courier New"/>
+        </w:rPr>
+        <w:t>/</w:t>
+      </w:r>
+      <w:proofErr w:type="spellStart"/>
+      <w:r>
+        <w:rPr>
+          <w:rFonts w:ascii="Courier New" w:hAnsi="Courier New" w:cs="Courier New"/>
+        </w:rPr>
+        <w:t>nginx</w:t>
+      </w:r>
+      <w:proofErr w:type="spellEnd"/>
+      <w:r>
+        <w:rPr>
+          <w:rFonts w:ascii="Courier New" w:hAnsi="Courier New" w:cs="Courier New"/>
+        </w:rPr>
+        <w:t>/</w:t>
+      </w:r>
+      <w:r>
+        <w:rPr>
+          <w:rFonts w:ascii="Courier New" w:hAnsi="Courier New" w:cs="Courier New"/>
+        </w:rPr>
+        <w:t>site-confs/</w:t>
+      </w:r>
+      <w:r>
+        <w:rPr>
+          <w:rFonts w:ascii="Courier New" w:hAnsi="Courier New" w:cs="Courier New"/>
+        </w:rPr>
+        <w:t>.</w:t>
       </w:r>
     </w:p>
     <w:p>
@@ -673,23 +934,67 @@
         </w:rPr>
         <w:t xml:space="preserve">cp </w:t>
       </w:r>
-      <w:r>
-        <w:rPr>
-          <w:rFonts w:ascii="Courier New" w:hAnsi="Courier New" w:cs="Courier New"/>
-        </w:rPr>
-        <w:t>digby_docker/</w:t>
-      </w:r>
-      <w:r>
-        <w:rPr>
-          <w:rFonts w:ascii="Courier New" w:hAnsi="Courier New" w:cs="Courier New"/>
-        </w:rPr>
-        <w:t xml:space="preserve">containers/no_ssl/docker_compose.yml </w:t>
-      </w:r>
-      <w:r>
-        <w:rPr>
-          <w:rFonts w:ascii="Courier New" w:hAnsi="Courier New" w:cs="Courier New"/>
-        </w:rPr>
-        <w:t>digby_docker/</w:t>
+      <w:proofErr w:type="spellStart"/>
+      <w:r>
+        <w:rPr>
+          <w:rFonts w:ascii="Courier New" w:hAnsi="Courier New" w:cs="Courier New"/>
+        </w:rPr>
+        <w:t>digby_docker</w:t>
+      </w:r>
+      <w:proofErr w:type="spellEnd"/>
+      <w:r>
+        <w:rPr>
+          <w:rFonts w:ascii="Courier New" w:hAnsi="Courier New" w:cs="Courier New"/>
+        </w:rPr>
+        <w:t>/</w:t>
+      </w:r>
+      <w:r>
+        <w:rPr>
+          <w:rFonts w:ascii="Courier New" w:hAnsi="Courier New" w:cs="Courier New"/>
+        </w:rPr>
+        <w:t>containers/</w:t>
+      </w:r>
+      <w:proofErr w:type="spellStart"/>
+      <w:r>
+        <w:rPr>
+          <w:rFonts w:ascii="Courier New" w:hAnsi="Courier New" w:cs="Courier New"/>
+        </w:rPr>
+        <w:t>no_ssl</w:t>
+      </w:r>
+      <w:proofErr w:type="spellEnd"/>
+      <w:r>
+        <w:rPr>
+          <w:rFonts w:ascii="Courier New" w:hAnsi="Courier New" w:cs="Courier New"/>
+        </w:rPr>
+        <w:t>/</w:t>
+      </w:r>
+      <w:proofErr w:type="spellStart"/>
+      <w:r>
+        <w:rPr>
+          <w:rFonts w:ascii="Courier New" w:hAnsi="Courier New" w:cs="Courier New"/>
+        </w:rPr>
+        <w:t>docker_compose.yml</w:t>
+      </w:r>
+      <w:proofErr w:type="spellEnd"/>
+      <w:r>
+        <w:rPr>
+          <w:rFonts w:ascii="Courier New" w:hAnsi="Courier New" w:cs="Courier New"/>
+        </w:rPr>
+        <w:t xml:space="preserve"> </w:t>
+      </w:r>
+      <w:proofErr w:type="spellStart"/>
+      <w:r>
+        <w:rPr>
+          <w:rFonts w:ascii="Courier New" w:hAnsi="Courier New" w:cs="Courier New"/>
+        </w:rPr>
+        <w:t>digby_docker</w:t>
+      </w:r>
+      <w:proofErr w:type="spellEnd"/>
+      <w:r>
+        <w:rPr>
+          <w:rFonts w:ascii="Courier New" w:hAnsi="Courier New" w:cs="Courier New"/>
+        </w:rPr>
+        <w:t>/</w:t>
       </w:r>
       <w:r>
         <w:rPr>
@@ -735,22 +1040,72 @@
         <w:rPr>
           <w:rFonts w:ascii="Courier New" w:hAnsi="Courier New" w:cs="Courier New"/>
         </w:rPr>
-        <w:t>cd digby_docker/containers/my_flask/app</w:t>
-      </w:r>
-    </w:p>
-    <w:p>
-      <w:pPr>
-        <w:pStyle w:val="ListParagraph"/>
-        <w:rPr>
-          <w:rFonts w:ascii="Courier New" w:hAnsi="Courier New" w:cs="Courier New"/>
-        </w:rPr>
-      </w:pPr>
-      <w:r>
-        <w:rPr>
-          <w:rFonts w:ascii="Courier New" w:hAnsi="Courier New" w:cs="Courier New"/>
-        </w:rPr>
-        <w:t>cp sample_secret.cfg secret.cfg</w:t>
-      </w:r>
+        <w:t xml:space="preserve">cd </w:t>
+      </w:r>
+      <w:proofErr w:type="spellStart"/>
+      <w:r>
+        <w:rPr>
+          <w:rFonts w:ascii="Courier New" w:hAnsi="Courier New" w:cs="Courier New"/>
+        </w:rPr>
+        <w:t>digby_docker</w:t>
+      </w:r>
+      <w:proofErr w:type="spellEnd"/>
+      <w:r>
+        <w:rPr>
+          <w:rFonts w:ascii="Courier New" w:hAnsi="Courier New" w:cs="Courier New"/>
+        </w:rPr>
+        <w:t>/containers/</w:t>
+      </w:r>
+      <w:proofErr w:type="spellStart"/>
+      <w:r>
+        <w:rPr>
+          <w:rFonts w:ascii="Courier New" w:hAnsi="Courier New" w:cs="Courier New"/>
+        </w:rPr>
+        <w:t>my_flask</w:t>
+      </w:r>
+      <w:proofErr w:type="spellEnd"/>
+      <w:r>
+        <w:rPr>
+          <w:rFonts w:ascii="Courier New" w:hAnsi="Courier New" w:cs="Courier New"/>
+        </w:rPr>
+        <w:t>/app</w:t>
+      </w:r>
+    </w:p>
+    <w:p>
+      <w:pPr>
+        <w:pStyle w:val="ListParagraph"/>
+        <w:rPr>
+          <w:rFonts w:ascii="Courier New" w:hAnsi="Courier New" w:cs="Courier New"/>
+        </w:rPr>
+      </w:pPr>
+      <w:r>
+        <w:rPr>
+          <w:rFonts w:ascii="Courier New" w:hAnsi="Courier New" w:cs="Courier New"/>
+        </w:rPr>
+        <w:t xml:space="preserve">cp </w:t>
+      </w:r>
+      <w:proofErr w:type="spellStart"/>
+      <w:r>
+        <w:rPr>
+          <w:rFonts w:ascii="Courier New" w:hAnsi="Courier New" w:cs="Courier New"/>
+        </w:rPr>
+        <w:t>sample_secret.cfg</w:t>
+      </w:r>
+      <w:proofErr w:type="spellEnd"/>
+      <w:r>
+        <w:rPr>
+          <w:rFonts w:ascii="Courier New" w:hAnsi="Courier New" w:cs="Courier New"/>
+        </w:rPr>
+        <w:t xml:space="preserve"> </w:t>
+      </w:r>
+      <w:proofErr w:type="spellStart"/>
+      <w:r>
+        <w:rPr>
+          <w:rFonts w:ascii="Courier New" w:hAnsi="Courier New" w:cs="Courier New"/>
+        </w:rPr>
+        <w:t>secret.cfg</w:t>
+      </w:r>
+      <w:proofErr w:type="spellEnd"/>
     </w:p>
     <w:p>
       <w:pPr>
@@ -765,23 +1120,53 @@
         </w:rPr>
         <w:t xml:space="preserve">Edit </w:t>
       </w:r>
+      <w:proofErr w:type="spellStart"/>
       <w:r>
         <w:rPr>
           <w:rFonts w:ascii="Courier New" w:hAnsi="Courier New" w:cs="Courier New"/>
         </w:rPr>
         <w:t>secret.cfg</w:t>
       </w:r>
-      <w:r>
-        <w:rPr>
-          <w:rFonts w:cstheme="minorHAnsi"/>
-        </w:rPr>
-        <w:t xml:space="preserve">. Put your host address or url in place of </w:t>
-      </w:r>
-      <w:r>
-        <w:rPr>
-          <w:rFonts w:cstheme="minorHAnsi"/>
-        </w:rPr>
-        <w:t>the existing ip address</w:t>
+      <w:proofErr w:type="spellEnd"/>
+      <w:r>
+        <w:rPr>
+          <w:rFonts w:cstheme="minorHAnsi"/>
+        </w:rPr>
+        <w:t xml:space="preserve">. Put your host address or </w:t>
+      </w:r>
+      <w:proofErr w:type="spellStart"/>
+      <w:r>
+        <w:rPr>
+          <w:rFonts w:cstheme="minorHAnsi"/>
+        </w:rPr>
+        <w:t>url</w:t>
+      </w:r>
+      <w:proofErr w:type="spellEnd"/>
+      <w:r>
+        <w:rPr>
+          <w:rFonts w:cstheme="minorHAnsi"/>
+        </w:rPr>
+        <w:t xml:space="preserve"> in place of </w:t>
+      </w:r>
+      <w:r>
+        <w:rPr>
+          <w:rFonts w:cstheme="minorHAnsi"/>
+        </w:rPr>
+        <w:t xml:space="preserve">the existing </w:t>
+      </w:r>
+      <w:proofErr w:type="spellStart"/>
+      <w:r>
+        <w:rPr>
+          <w:rFonts w:cstheme="minorHAnsi"/>
+        </w:rPr>
+        <w:t>ip</w:t>
+      </w:r>
+      <w:proofErr w:type="spellEnd"/>
+      <w:r>
+        <w:rPr>
+          <w:rFonts w:cstheme="minorHAnsi"/>
+        </w:rPr>
+        <w:t xml:space="preserve"> address</w:t>
       </w:r>
       <w:r>
         <w:rPr>
@@ -803,12 +1188,28 @@
         </w:rPr>
         <w:t xml:space="preserve">Review </w:t>
       </w:r>
-      <w:r>
-        <w:rPr>
-          <w:rFonts w:ascii="Courier New" w:hAnsi="Courier New" w:cs="Courier New"/>
-        </w:rPr>
-        <w:t>digby_docker/docker-compose.yml</w:t>
-      </w:r>
+      <w:proofErr w:type="spellStart"/>
+      <w:r>
+        <w:rPr>
+          <w:rFonts w:ascii="Courier New" w:hAnsi="Courier New" w:cs="Courier New"/>
+        </w:rPr>
+        <w:t>digby_docker</w:t>
+      </w:r>
+      <w:proofErr w:type="spellEnd"/>
+      <w:r>
+        <w:rPr>
+          <w:rFonts w:ascii="Courier New" w:hAnsi="Courier New" w:cs="Courier New"/>
+        </w:rPr>
+        <w:t>/docker-</w:t>
+      </w:r>
+      <w:proofErr w:type="spellStart"/>
+      <w:r>
+        <w:rPr>
+          <w:rFonts w:ascii="Courier New" w:hAnsi="Courier New" w:cs="Courier New"/>
+        </w:rPr>
+        <w:t>compose.yml</w:t>
+      </w:r>
+      <w:proofErr w:type="spellEnd"/>
       <w:r>
         <w:rPr>
           <w:rFonts w:cstheme="minorHAnsi"/>
@@ -843,8 +1244,16 @@
         <w:rPr>
           <w:rFonts w:ascii="Courier New" w:hAnsi="Courier New" w:cs="Courier New"/>
         </w:rPr>
-        <w:t>/root/digby_docker</w:t>
-      </w:r>
+        <w:t>/root/</w:t>
+      </w:r>
+      <w:proofErr w:type="spellStart"/>
+      <w:r>
+        <w:rPr>
+          <w:rFonts w:ascii="Courier New" w:hAnsi="Courier New" w:cs="Courier New"/>
+        </w:rPr>
+        <w:t>digby_docker</w:t>
+      </w:r>
+      <w:proofErr w:type="spellEnd"/>
       <w:r>
         <w:rPr>
           <w:rFonts w:cstheme="minorHAnsi"/>
@@ -943,35 +1352,73 @@
         <w:rPr>
           <w:rFonts w:cstheme="minorHAnsi"/>
         </w:rPr>
-        <w:t xml:space="preserve"> in ufw:</w:t>
-      </w:r>
-    </w:p>
-    <w:p>
-      <w:pPr>
-        <w:pStyle w:val="ListParagraph"/>
-        <w:rPr>
-          <w:rFonts w:ascii="Courier New" w:hAnsi="Courier New" w:cs="Courier New"/>
-        </w:rPr>
-      </w:pPr>
-      <w:r>
-        <w:rPr>
-          <w:rFonts w:ascii="Courier New" w:hAnsi="Courier New" w:cs="Courier New"/>
-        </w:rPr>
-        <w:t>ufw allow 80/tcp</w:t>
-      </w:r>
-    </w:p>
-    <w:p>
-      <w:pPr>
-        <w:pStyle w:val="ListParagraph"/>
-        <w:rPr>
-          <w:rFonts w:ascii="Courier New" w:hAnsi="Courier New" w:cs="Courier New"/>
-        </w:rPr>
-      </w:pPr>
-      <w:r>
-        <w:rPr>
-          <w:rFonts w:ascii="Courier New" w:hAnsi="Courier New" w:cs="Courier New"/>
-        </w:rPr>
-        <w:t xml:space="preserve">ufw allow </w:t>
+        <w:t xml:space="preserve"> in </w:t>
+      </w:r>
+      <w:proofErr w:type="spellStart"/>
+      <w:r>
+        <w:rPr>
+          <w:rFonts w:cstheme="minorHAnsi"/>
+        </w:rPr>
+        <w:t>ufw</w:t>
+      </w:r>
+      <w:proofErr w:type="spellEnd"/>
+      <w:r>
+        <w:rPr>
+          <w:rFonts w:cstheme="minorHAnsi"/>
+        </w:rPr>
+        <w:t>:</w:t>
+      </w:r>
+    </w:p>
+    <w:p>
+      <w:pPr>
+        <w:pStyle w:val="ListParagraph"/>
+        <w:rPr>
+          <w:rFonts w:ascii="Courier New" w:hAnsi="Courier New" w:cs="Courier New"/>
+        </w:rPr>
+      </w:pPr>
+      <w:proofErr w:type="spellStart"/>
+      <w:r>
+        <w:rPr>
+          <w:rFonts w:ascii="Courier New" w:hAnsi="Courier New" w:cs="Courier New"/>
+        </w:rPr>
+        <w:t>ufw</w:t>
+      </w:r>
+      <w:proofErr w:type="spellEnd"/>
+      <w:r>
+        <w:rPr>
+          <w:rFonts w:ascii="Courier New" w:hAnsi="Courier New" w:cs="Courier New"/>
+        </w:rPr>
+        <w:t xml:space="preserve"> allow 80/</w:t>
+      </w:r>
+      <w:proofErr w:type="spellStart"/>
+      <w:r>
+        <w:rPr>
+          <w:rFonts w:ascii="Courier New" w:hAnsi="Courier New" w:cs="Courier New"/>
+        </w:rPr>
+        <w:t>tcp</w:t>
+      </w:r>
+      <w:proofErr w:type="spellEnd"/>
+    </w:p>
+    <w:p>
+      <w:pPr>
+        <w:pStyle w:val="ListParagraph"/>
+        <w:rPr>
+          <w:rFonts w:ascii="Courier New" w:hAnsi="Courier New" w:cs="Courier New"/>
+        </w:rPr>
+      </w:pPr>
+      <w:proofErr w:type="spellStart"/>
+      <w:r>
+        <w:rPr>
+          <w:rFonts w:ascii="Courier New" w:hAnsi="Courier New" w:cs="Courier New"/>
+        </w:rPr>
+        <w:t>ufw</w:t>
+      </w:r>
+      <w:proofErr w:type="spellEnd"/>
+      <w:r>
+        <w:rPr>
+          <w:rFonts w:ascii="Courier New" w:hAnsi="Courier New" w:cs="Courier New"/>
+        </w:rPr>
+        <w:t xml:space="preserve"> allow </w:t>
       </w:r>
       <w:r>
         <w:rPr>
@@ -983,8 +1430,16 @@
         <w:rPr>
           <w:rFonts w:ascii="Courier New" w:hAnsi="Courier New" w:cs="Courier New"/>
         </w:rPr>
-        <w:t>/tcp</w:t>
-      </w:r>
+        <w:t>/</w:t>
+      </w:r>
+      <w:proofErr w:type="spellStart"/>
+      <w:r>
+        <w:rPr>
+          <w:rFonts w:ascii="Courier New" w:hAnsi="Courier New" w:cs="Courier New"/>
+        </w:rPr>
+        <w:t>tcp</w:t>
+      </w:r>
+      <w:proofErr w:type="spellEnd"/>
     </w:p>
     <w:p>
       <w:pPr>
@@ -1031,25 +1486,41 @@
         </w:rPr>
         <w:t>../</w:t>
       </w:r>
+      <w:proofErr w:type="spellStart"/>
       <w:r>
         <w:rPr>
           <w:rFonts w:ascii="Courier New" w:hAnsi="Courier New" w:cs="Courier New"/>
         </w:rPr>
         <w:t>my_R</w:t>
       </w:r>
-    </w:p>
-    <w:p>
-      <w:pPr>
-        <w:pStyle w:val="ListParagraph"/>
-        <w:rPr>
-          <w:rFonts w:ascii="Courier New" w:hAnsi="Courier New" w:cs="Courier New"/>
-        </w:rPr>
-      </w:pPr>
-      <w:r>
-        <w:rPr>
-          <w:rFonts w:ascii="Courier New" w:hAnsi="Courier New" w:cs="Courier New"/>
-        </w:rPr>
-        <w:t>docker build --no-cache -t my_r .</w:t>
+      <w:proofErr w:type="spellEnd"/>
+    </w:p>
+    <w:p>
+      <w:pPr>
+        <w:pStyle w:val="ListParagraph"/>
+        <w:rPr>
+          <w:rFonts w:ascii="Courier New" w:hAnsi="Courier New" w:cs="Courier New"/>
+        </w:rPr>
+      </w:pPr>
+      <w:r>
+        <w:rPr>
+          <w:rFonts w:ascii="Courier New" w:hAnsi="Courier New" w:cs="Courier New"/>
+        </w:rPr>
+        <w:t xml:space="preserve">docker build --no-cache -t </w:t>
+      </w:r>
+      <w:proofErr w:type="spellStart"/>
+      <w:r>
+        <w:rPr>
+          <w:rFonts w:ascii="Courier New" w:hAnsi="Courier New" w:cs="Courier New"/>
+        </w:rPr>
+        <w:t>my_r</w:t>
+      </w:r>
+      <w:proofErr w:type="spellEnd"/>
+      <w:r>
+        <w:rPr>
+          <w:rFonts w:ascii="Courier New" w:hAnsi="Courier New" w:cs="Courier New"/>
+        </w:rPr>
+        <w:t xml:space="preserve"> .</w:t>
       </w:r>
       <w:r>
         <w:rPr>
@@ -1068,7 +1539,21 @@
         <w:rPr>
           <w:rFonts w:ascii="Courier New" w:hAnsi="Courier New" w:cs="Courier New"/>
         </w:rPr>
-        <w:t>docker build --no-cache -t my_flask .</w:t>
+        <w:t xml:space="preserve">docker build --no-cache -t </w:t>
+      </w:r>
+      <w:proofErr w:type="spellStart"/>
+      <w:r>
+        <w:rPr>
+          <w:rFonts w:ascii="Courier New" w:hAnsi="Courier New" w:cs="Courier New"/>
+        </w:rPr>
+        <w:t>my_flask</w:t>
+      </w:r>
+      <w:proofErr w:type="spellEnd"/>
+      <w:r>
+        <w:rPr>
+          <w:rFonts w:ascii="Courier New" w:hAnsi="Courier New" w:cs="Courier New"/>
+        </w:rPr>
+        <w:t xml:space="preserve"> .</w:t>
       </w:r>
     </w:p>
     <w:p>
@@ -1132,11 +1617,19 @@
           <w:rFonts w:ascii="Courier New" w:hAnsi="Courier New" w:cs="Courier New"/>
         </w:rPr>
       </w:pPr>
-      <w:r>
-        <w:rPr>
-          <w:rFonts w:ascii="Courier New" w:hAnsi="Courier New" w:cs="Courier New"/>
-        </w:rPr>
-        <w:t>swapoff -a</w:t>
+      <w:proofErr w:type="spellStart"/>
+      <w:r>
+        <w:rPr>
+          <w:rFonts w:ascii="Courier New" w:hAnsi="Courier New" w:cs="Courier New"/>
+        </w:rPr>
+        <w:t>swapoff</w:t>
+      </w:r>
+      <w:proofErr w:type="spellEnd"/>
+      <w:r>
+        <w:rPr>
+          <w:rFonts w:ascii="Courier New" w:hAnsi="Courier New" w:cs="Courier New"/>
+        </w:rPr>
+        <w:t xml:space="preserve"> -a</w:t>
       </w:r>
     </w:p>
     <w:p>
@@ -1306,7 +1799,21 @@
         <w:rPr>
           <w:rFonts w:cstheme="minorHAnsi"/>
         </w:rPr>
-        <w:t xml:space="preserve">   (where &lt;host&gt; is the name or ip address of your server). This will create the admin account. Then browse to </w:t>
+        <w:t xml:space="preserve">   (where &lt;host&gt; is the name or </w:t>
+      </w:r>
+      <w:proofErr w:type="spellStart"/>
+      <w:r>
+        <w:rPr>
+          <w:rFonts w:cstheme="minorHAnsi"/>
+        </w:rPr>
+        <w:t>ip</w:t>
+      </w:r>
+      <w:proofErr w:type="spellEnd"/>
+      <w:r>
+        <w:rPr>
+          <w:rFonts w:cstheme="minorHAnsi"/>
+        </w:rPr>
+        <w:t xml:space="preserve"> address of your server). This will create the admin account. Then browse to </w:t>
       </w:r>
       <w:hyperlink w:history="1">
         <w:r>
@@ -1588,41 +2095,85 @@
         <w:rPr>
           <w:rFonts w:cstheme="minorHAnsi"/>
         </w:rPr>
-        <w:t xml:space="preserve">  - api</w:t>
-      </w:r>
-    </w:p>
-    <w:p>
-      <w:pPr>
-        <w:pStyle w:val="ListParagraph"/>
-        <w:rPr>
-          <w:rFonts w:cstheme="minorHAnsi"/>
-        </w:rPr>
-      </w:pPr>
-    </w:p>
-    <w:p>
-      <w:pPr>
-        <w:pStyle w:val="ListParagraph"/>
-        <w:rPr>
-          <w:rFonts w:cstheme="minorHAnsi"/>
-        </w:rPr>
-      </w:pPr>
-      <w:r>
-        <w:rPr>
-          <w:rFonts w:cstheme="minorHAnsi"/>
-        </w:rPr>
-        <w:t>The exports directory in the backend server is mapped to your host. Assuming the default configuration in docker-compose.yml, you will find it at /root/</w:t>
-      </w:r>
-      <w:r>
-        <w:rPr>
-          <w:rFonts w:cstheme="minorHAnsi"/>
-        </w:rPr>
-        <w:t>digby_docker/</w:t>
-      </w:r>
-      <w:r>
-        <w:rPr>
-          <w:rFonts w:cstheme="minorHAnsi"/>
-        </w:rPr>
-        <w:t xml:space="preserve">config/flask/exports. You can take in new RepSeq pipeline data by putting it there and following the process outlined in </w:t>
+        <w:t xml:space="preserve">  - </w:t>
+      </w:r>
+      <w:proofErr w:type="spellStart"/>
+      <w:r>
+        <w:rPr>
+          <w:rFonts w:cstheme="minorHAnsi"/>
+        </w:rPr>
+        <w:t>api</w:t>
+      </w:r>
+      <w:proofErr w:type="spellEnd"/>
+    </w:p>
+    <w:p>
+      <w:pPr>
+        <w:pStyle w:val="ListParagraph"/>
+        <w:rPr>
+          <w:rFonts w:cstheme="minorHAnsi"/>
+        </w:rPr>
+      </w:pPr>
+    </w:p>
+    <w:p>
+      <w:pPr>
+        <w:pStyle w:val="ListParagraph"/>
+        <w:rPr>
+          <w:rFonts w:cstheme="minorHAnsi"/>
+        </w:rPr>
+      </w:pPr>
+      <w:r>
+        <w:rPr>
+          <w:rFonts w:cstheme="minorHAnsi"/>
+        </w:rPr>
+        <w:t>The exports directory in the backend server is mapped to your host. Assuming the default configuration in docker-</w:t>
+      </w:r>
+      <w:proofErr w:type="spellStart"/>
+      <w:r>
+        <w:rPr>
+          <w:rFonts w:cstheme="minorHAnsi"/>
+        </w:rPr>
+        <w:t>compose.yml</w:t>
+      </w:r>
+      <w:proofErr w:type="spellEnd"/>
+      <w:r>
+        <w:rPr>
+          <w:rFonts w:cstheme="minorHAnsi"/>
+        </w:rPr>
+        <w:t>, you will find it at /root/</w:t>
+      </w:r>
+      <w:proofErr w:type="spellStart"/>
+      <w:r>
+        <w:rPr>
+          <w:rFonts w:cstheme="minorHAnsi"/>
+        </w:rPr>
+        <w:t>digby_docker</w:t>
+      </w:r>
+      <w:proofErr w:type="spellEnd"/>
+      <w:r>
+        <w:rPr>
+          <w:rFonts w:cstheme="minorHAnsi"/>
+        </w:rPr>
+        <w:t>/</w:t>
+      </w:r>
+      <w:r>
+        <w:rPr>
+          <w:rFonts w:cstheme="minorHAnsi"/>
+        </w:rPr>
+        <w:t xml:space="preserve">config/flask/exports. You can take in new </w:t>
+      </w:r>
+      <w:proofErr w:type="spellStart"/>
+      <w:r>
+        <w:rPr>
+          <w:rFonts w:cstheme="minorHAnsi"/>
+        </w:rPr>
+        <w:t>RepSeq</w:t>
+      </w:r>
+      <w:proofErr w:type="spellEnd"/>
+      <w:r>
+        <w:rPr>
+          <w:rFonts w:cstheme="minorHAnsi"/>
+        </w:rPr>
+        <w:t xml:space="preserve"> pipeline data by putting it there and following the process outlined in </w:t>
       </w:r>
       <w:r>
         <w:rPr>
@@ -1630,7 +2181,25 @@
           <w:i/>
           <w:iCs/>
         </w:rPr>
-        <w:t>Running the VDJbase backend under PyCharm</w:t>
+        <w:t xml:space="preserve">Running the </w:t>
+      </w:r>
+      <w:proofErr w:type="spellStart"/>
+      <w:r>
+        <w:rPr>
+          <w:rFonts w:cstheme="minorHAnsi"/>
+          <w:i/>
+          <w:iCs/>
+        </w:rPr>
+        <w:t>VDJbase</w:t>
+      </w:r>
+      <w:proofErr w:type="spellEnd"/>
+      <w:r>
+        <w:rPr>
+          <w:rFonts w:cstheme="minorHAnsi"/>
+          <w:i/>
+          <w:iCs/>
+        </w:rPr>
+        <w:t xml:space="preserve"> backend under PyCharm</w:t>
       </w:r>
       <w:r>
         <w:rPr>
@@ -1642,7 +2211,49 @@
         <w:rPr>
           <w:rFonts w:cstheme="minorHAnsi"/>
         </w:rPr>
-        <w:t>The study_data directories are exposed at /root/digby_docker/study_data.</w:t>
+        <w:t xml:space="preserve">The </w:t>
+      </w:r>
+      <w:proofErr w:type="spellStart"/>
+      <w:r>
+        <w:rPr>
+          <w:rFonts w:cstheme="minorHAnsi"/>
+        </w:rPr>
+        <w:t>study_data</w:t>
+      </w:r>
+      <w:proofErr w:type="spellEnd"/>
+      <w:r>
+        <w:rPr>
+          <w:rFonts w:cstheme="minorHAnsi"/>
+        </w:rPr>
+        <w:t xml:space="preserve"> directories are exposed at /root/</w:t>
+      </w:r>
+      <w:proofErr w:type="spellStart"/>
+      <w:r>
+        <w:rPr>
+          <w:rFonts w:cstheme="minorHAnsi"/>
+        </w:rPr>
+        <w:t>digby_docker</w:t>
+      </w:r>
+      <w:proofErr w:type="spellEnd"/>
+      <w:r>
+        <w:rPr>
+          <w:rFonts w:cstheme="minorHAnsi"/>
+        </w:rPr>
+        <w:t>/</w:t>
+      </w:r>
+      <w:proofErr w:type="spellStart"/>
+      <w:r>
+        <w:rPr>
+          <w:rFonts w:cstheme="minorHAnsi"/>
+        </w:rPr>
+        <w:t>study_data</w:t>
+      </w:r>
+      <w:proofErr w:type="spellEnd"/>
+      <w:r>
+        <w:rPr>
+          <w:rFonts w:cstheme="minorHAnsi"/>
+        </w:rPr>
+        <w:t>.</w:t>
       </w:r>
     </w:p>
     <w:p>
@@ -1696,7 +2307,21 @@
         <w:rPr>
           <w:rFonts w:ascii="Courier New" w:hAnsi="Courier New" w:cs="Courier New"/>
         </w:rPr>
-        <w:t>cd digby_docker/containers</w:t>
+        <w:t xml:space="preserve">cd </w:t>
+      </w:r>
+      <w:proofErr w:type="spellStart"/>
+      <w:r>
+        <w:rPr>
+          <w:rFonts w:ascii="Courier New" w:hAnsi="Courier New" w:cs="Courier New"/>
+        </w:rPr>
+        <w:t>digby_docker</w:t>
+      </w:r>
+      <w:proofErr w:type="spellEnd"/>
+      <w:r>
+        <w:rPr>
+          <w:rFonts w:ascii="Courier New" w:hAnsi="Courier New" w:cs="Courier New"/>
+        </w:rPr>
+        <w:t>/containers</w:t>
       </w:r>
     </w:p>
     <w:p>
@@ -1746,6 +2371,7 @@
         </w:rPr>
         <w:t xml:space="preserve">Pull </w:t>
       </w:r>
+      <w:proofErr w:type="spellStart"/>
       <w:r>
         <w:rPr>
           <w:rFonts w:ascii="Courier New" w:hAnsi="Courier New" w:cs="Courier New"/>
@@ -1758,6 +2384,7 @@
         </w:rPr>
         <w:t>docker</w:t>
       </w:r>
+      <w:proofErr w:type="spellEnd"/>
       <w:r>
         <w:rPr>
           <w:rFonts w:cstheme="minorHAnsi"/>
@@ -1776,11 +2403,33 @@
         </w:rPr>
         <w:t xml:space="preserve">ngular client image (this is stored in </w:t>
       </w:r>
-      <w:r>
-        <w:rPr>
-          <w:rFonts w:ascii="Courier New" w:hAnsi="Courier New" w:cs="Courier New"/>
-        </w:rPr>
-        <w:t>digby_docker/config/nginx/www</w:t>
+      <w:proofErr w:type="spellStart"/>
+      <w:r>
+        <w:rPr>
+          <w:rFonts w:ascii="Courier New" w:hAnsi="Courier New" w:cs="Courier New"/>
+        </w:rPr>
+        <w:t>digby_docker</w:t>
+      </w:r>
+      <w:proofErr w:type="spellEnd"/>
+      <w:r>
+        <w:rPr>
+          <w:rFonts w:ascii="Courier New" w:hAnsi="Courier New" w:cs="Courier New"/>
+        </w:rPr>
+        <w:t>/config/</w:t>
+      </w:r>
+      <w:proofErr w:type="spellStart"/>
+      <w:r>
+        <w:rPr>
+          <w:rFonts w:ascii="Courier New" w:hAnsi="Courier New" w:cs="Courier New"/>
+        </w:rPr>
+        <w:t>nginx</w:t>
+      </w:r>
+      <w:proofErr w:type="spellEnd"/>
+      <w:r>
+        <w:rPr>
+          <w:rFonts w:ascii="Courier New" w:hAnsi="Courier New" w:cs="Courier New"/>
+        </w:rPr>
+        <w:t>/www</w:t>
       </w:r>
       <w:r>
         <w:rPr>
@@ -1832,36 +2481,42 @@
         </w:rPr>
         <w:t xml:space="preserve">rebuild </w:t>
       </w:r>
+      <w:proofErr w:type="spellStart"/>
       <w:r>
         <w:rPr>
           <w:rFonts w:ascii="Courier New" w:hAnsi="Courier New" w:cs="Courier New"/>
         </w:rPr>
         <w:t>my_flask</w:t>
       </w:r>
+      <w:proofErr w:type="spellEnd"/>
       <w:r>
         <w:rPr>
           <w:rFonts w:cstheme="minorHAnsi"/>
         </w:rPr>
         <w:t xml:space="preserve"> as in step 4. This will pull the contents of the </w:t>
       </w:r>
+      <w:proofErr w:type="spellStart"/>
       <w:r>
         <w:rPr>
           <w:rFonts w:ascii="Courier New" w:hAnsi="Courier New" w:cs="Courier New"/>
         </w:rPr>
         <w:t>digby_backend</w:t>
       </w:r>
+      <w:proofErr w:type="spellEnd"/>
       <w:r>
         <w:rPr>
           <w:rFonts w:cstheme="minorHAnsi"/>
         </w:rPr>
         <w:t xml:space="preserve"> repo. </w:t>
       </w:r>
+      <w:proofErr w:type="spellStart"/>
       <w:r>
         <w:rPr>
           <w:rFonts w:ascii="Courier New" w:hAnsi="Courier New" w:cs="Courier New"/>
         </w:rPr>
         <w:t>My_r</w:t>
       </w:r>
+      <w:proofErr w:type="spellEnd"/>
       <w:r>
         <w:rPr>
           <w:rFonts w:cstheme="minorHAnsi"/>
@@ -1900,21 +2555,43 @@
         <w:rPr>
           <w:rFonts w:ascii="Courier New" w:hAnsi="Courier New" w:cs="Courier New"/>
         </w:rPr>
-        <w:t>cd my_flask</w:t>
-      </w:r>
-    </w:p>
-    <w:p>
-      <w:pPr>
-        <w:pStyle w:val="ListParagraph"/>
-        <w:rPr>
-          <w:rFonts w:ascii="Courier New" w:hAnsi="Courier New" w:cs="Courier New"/>
-        </w:rPr>
-      </w:pPr>
-      <w:r>
-        <w:rPr>
-          <w:rFonts w:ascii="Courier New" w:hAnsi="Courier New" w:cs="Courier New"/>
-        </w:rPr>
-        <w:t>docker build --no-cache -t my_flask .</w:t>
+        <w:t xml:space="preserve">cd </w:t>
+      </w:r>
+      <w:proofErr w:type="spellStart"/>
+      <w:r>
+        <w:rPr>
+          <w:rFonts w:ascii="Courier New" w:hAnsi="Courier New" w:cs="Courier New"/>
+        </w:rPr>
+        <w:t>my_flask</w:t>
+      </w:r>
+      <w:proofErr w:type="spellEnd"/>
+    </w:p>
+    <w:p>
+      <w:pPr>
+        <w:pStyle w:val="ListParagraph"/>
+        <w:rPr>
+          <w:rFonts w:ascii="Courier New" w:hAnsi="Courier New" w:cs="Courier New"/>
+        </w:rPr>
+      </w:pPr>
+      <w:r>
+        <w:rPr>
+          <w:rFonts w:ascii="Courier New" w:hAnsi="Courier New" w:cs="Courier New"/>
+        </w:rPr>
+        <w:t xml:space="preserve">docker build --no-cache -t </w:t>
+      </w:r>
+      <w:proofErr w:type="spellStart"/>
+      <w:r>
+        <w:rPr>
+          <w:rFonts w:ascii="Courier New" w:hAnsi="Courier New" w:cs="Courier New"/>
+        </w:rPr>
+        <w:t>my_flask</w:t>
+      </w:r>
+      <w:proofErr w:type="spellEnd"/>
+      <w:r>
+        <w:rPr>
+          <w:rFonts w:ascii="Courier New" w:hAnsi="Courier New" w:cs="Courier New"/>
+        </w:rPr>
+        <w:t xml:space="preserve"> .</w:t>
       </w:r>
     </w:p>
     <w:p>
@@ -2007,25 +2684,77 @@
         </w:rPr>
         <w:t xml:space="preserve">at </w:t>
       </w:r>
-      <w:r>
-        <w:rPr>
-          <w:rFonts w:ascii="Courier New" w:hAnsi="Courier New" w:cs="Courier New"/>
-        </w:rPr>
-        <w:t>digby_docker/config/flask/log</w:t>
+      <w:proofErr w:type="spellStart"/>
+      <w:r>
+        <w:rPr>
+          <w:rFonts w:ascii="Courier New" w:hAnsi="Courier New" w:cs="Courier New"/>
+        </w:rPr>
+        <w:t>digby_docker</w:t>
+      </w:r>
+      <w:proofErr w:type="spellEnd"/>
+      <w:r>
+        <w:rPr>
+          <w:rFonts w:ascii="Courier New" w:hAnsi="Courier New" w:cs="Courier New"/>
+        </w:rPr>
+        <w:t>/config/flask/log</w:t>
       </w:r>
       <w:r>
         <w:rPr>
           <w:rFonts w:cstheme="minorHAnsi"/>
         </w:rPr>
         <w:br/>
-        <w:t xml:space="preserve">The nginx logs are at  </w:t>
-      </w:r>
-      <w:r>
-        <w:rPr>
-          <w:rFonts w:ascii="Courier New" w:hAnsi="Courier New" w:cs="Courier New"/>
-        </w:rPr>
-        <w:t>digby_docker/config/nginx/log/nginx</w:t>
-      </w:r>
+        <w:t xml:space="preserve">The </w:t>
+      </w:r>
+      <w:proofErr w:type="spellStart"/>
+      <w:r>
+        <w:rPr>
+          <w:rFonts w:cstheme="minorHAnsi"/>
+        </w:rPr>
+        <w:t>nginx</w:t>
+      </w:r>
+      <w:proofErr w:type="spellEnd"/>
+      <w:r>
+        <w:rPr>
+          <w:rFonts w:cstheme="minorHAnsi"/>
+        </w:rPr>
+        <w:t xml:space="preserve"> logs are at  </w:t>
+      </w:r>
+      <w:proofErr w:type="spellStart"/>
+      <w:r>
+        <w:rPr>
+          <w:rFonts w:ascii="Courier New" w:hAnsi="Courier New" w:cs="Courier New"/>
+        </w:rPr>
+        <w:t>digby_docker</w:t>
+      </w:r>
+      <w:proofErr w:type="spellEnd"/>
+      <w:r>
+        <w:rPr>
+          <w:rFonts w:ascii="Courier New" w:hAnsi="Courier New" w:cs="Courier New"/>
+        </w:rPr>
+        <w:t>/config/</w:t>
+      </w:r>
+      <w:proofErr w:type="spellStart"/>
+      <w:r>
+        <w:rPr>
+          <w:rFonts w:ascii="Courier New" w:hAnsi="Courier New" w:cs="Courier New"/>
+        </w:rPr>
+        <w:t>nginx</w:t>
+      </w:r>
+      <w:proofErr w:type="spellEnd"/>
+      <w:r>
+        <w:rPr>
+          <w:rFonts w:ascii="Courier New" w:hAnsi="Courier New" w:cs="Courier New"/>
+        </w:rPr>
+        <w:t>/log/</w:t>
+      </w:r>
+      <w:proofErr w:type="spellStart"/>
+      <w:r>
+        <w:rPr>
+          <w:rFonts w:ascii="Courier New" w:hAnsi="Courier New" w:cs="Courier New"/>
+        </w:rPr>
+        <w:t>nginx</w:t>
+      </w:r>
+      <w:proofErr w:type="spellEnd"/>
       <w:r>
         <w:rPr>
           <w:rFonts w:cstheme="minorHAnsi"/>
@@ -2064,11 +2793,19 @@
         </w:rPr>
         <w:t xml:space="preserve">You must be in the directory </w:t>
       </w:r>
-      <w:r>
-        <w:rPr>
-          <w:rFonts w:ascii="Courier New" w:hAnsi="Courier New" w:cs="Courier New"/>
-        </w:rPr>
-        <w:t xml:space="preserve">digby_docker/config </w:t>
+      <w:proofErr w:type="spellStart"/>
+      <w:r>
+        <w:rPr>
+          <w:rFonts w:ascii="Courier New" w:hAnsi="Courier New" w:cs="Courier New"/>
+        </w:rPr>
+        <w:t>digby_docker</w:t>
+      </w:r>
+      <w:proofErr w:type="spellEnd"/>
+      <w:r>
+        <w:rPr>
+          <w:rFonts w:ascii="Courier New" w:hAnsi="Courier New" w:cs="Courier New"/>
+        </w:rPr>
+        <w:t xml:space="preserve">/config </w:t>
       </w:r>
       <w:r>
         <w:rPr>
@@ -2132,7 +2869,49 @@
         <w:rPr>
           <w:rFonts w:cstheme="minorHAnsi"/>
         </w:rPr>
-        <w:t>Please refer to the document ‘Running the VDJbase backend under Pycharm’ in the digby_backend repo.</w:t>
+        <w:t xml:space="preserve">Please refer to the document ‘Running the </w:t>
+      </w:r>
+      <w:proofErr w:type="spellStart"/>
+      <w:r>
+        <w:rPr>
+          <w:rFonts w:cstheme="minorHAnsi"/>
+        </w:rPr>
+        <w:t>VDJbase</w:t>
+      </w:r>
+      <w:proofErr w:type="spellEnd"/>
+      <w:r>
+        <w:rPr>
+          <w:rFonts w:cstheme="minorHAnsi"/>
+        </w:rPr>
+        <w:t xml:space="preserve"> backend under </w:t>
+      </w:r>
+      <w:proofErr w:type="spellStart"/>
+      <w:r>
+        <w:rPr>
+          <w:rFonts w:cstheme="minorHAnsi"/>
+        </w:rPr>
+        <w:t>Pycharm</w:t>
+      </w:r>
+      <w:proofErr w:type="spellEnd"/>
+      <w:r>
+        <w:rPr>
+          <w:rFonts w:cstheme="minorHAnsi"/>
+        </w:rPr>
+        <w:t xml:space="preserve">’ in the </w:t>
+      </w:r>
+      <w:proofErr w:type="spellStart"/>
+      <w:r>
+        <w:rPr>
+          <w:rFonts w:cstheme="minorHAnsi"/>
+        </w:rPr>
+        <w:t>digby_backend</w:t>
+      </w:r>
+      <w:proofErr w:type="spellEnd"/>
+      <w:r>
+        <w:rPr>
+          <w:rFonts w:cstheme="minorHAnsi"/>
+        </w:rPr>
+        <w:t xml:space="preserve"> repo.</w:t>
       </w:r>
     </w:p>
     <w:p>
@@ -2155,7 +2934,7 @@
 </file>
 
 <file path=word/numbering.xml><?xml version="1.0" encoding="utf-8"?>
-<w:numbering xmlns:wpc="http://schemas.microsoft.com/office/word/2010/wordprocessingCanvas" xmlns:cx="http://schemas.microsoft.com/office/drawing/2014/chartex" xmlns:cx1="http://schemas.microsoft.com/office/drawing/2015/9/8/chartex" xmlns:cx2="http://schemas.microsoft.com/office/drawing/2015/10/21/chartex" xmlns:cx3="http://schemas.microsoft.com/office/drawing/2016/5/9/chartex" xmlns:cx4="http://schemas.microsoft.com/office/drawing/2016/5/10/chartex" xmlns:cx5="http://schemas.microsoft.com/office/drawing/2016/5/11/chartex" xmlns:cx6="http://schemas.microsoft.com/office/drawing/2016/5/12/chartex" xmlns:cx7="http://schemas.microsoft.com/office/drawing/2016/5/13/chartex" xmlns:cx8="http://schemas.microsoft.com/office/drawing/2016/5/14/chartex" xmlns:mc="http://schemas.openxmlformats.org/markup-compatibility/2006" xmlns:aink="http://schemas.microsoft.com/office/drawing/2016/ink" xmlns:am3d="http://schemas.microsoft.com/office/drawing/2017/model3d" xmlns:o="urn:schemas-microsoft-com:office:office" xmlns:r="http://schemas.openxmlformats.org/officeDocument/2006/relationships" xmlns:m="http://schemas.openxmlformats.org/officeDocument/2006/math" xmlns:v="urn:schemas-microsoft-com:vml" xmlns:wp14="http://schemas.microsoft.com/office/word/2010/wordprocessingDrawing" xmlns:wp="http://schemas.openxmlformats.org/drawingml/2006/wordprocessingDrawing" xmlns:w10="urn:schemas-microsoft-com:office:word" xmlns:w="http://schemas.openxmlformats.org/wordprocessingml/2006/main" xmlns:w14="http://schemas.microsoft.com/office/word/2010/wordml" xmlns:w15="http://schemas.microsoft.com/office/word/2012/wordml" xmlns:w16cex="http://schemas.microsoft.com/office/word/2018/wordml/cex" xmlns:w16cid="http://schemas.microsoft.com/office/word/2016/wordml/cid" xmlns:w16="http://schemas.microsoft.com/office/word/2018/wordml" xmlns:w16se="http://schemas.microsoft.com/office/word/2015/wordml/symex" xmlns:wpg="http://schemas.microsoft.com/office/word/2010/wordprocessingGroup" xmlns:wpi="http://schemas.microsoft.com/office/word/2010/wordprocessingInk" xmlns:wne="http://schemas.microsoft.com/office/word/2006/wordml" xmlns:wps="http://schemas.microsoft.com/office/word/2010/wordprocessingShape" mc:Ignorable="w14 w15 w16se w16cid w16 w16cex wp14">
+<w:numbering xmlns:wpc="http://schemas.microsoft.com/office/word/2010/wordprocessingCanvas" xmlns:cx="http://schemas.microsoft.com/office/drawing/2014/chartex" xmlns:cx1="http://schemas.microsoft.com/office/drawing/2015/9/8/chartex" xmlns:cx2="http://schemas.microsoft.com/office/drawing/2015/10/21/chartex" xmlns:cx3="http://schemas.microsoft.com/office/drawing/2016/5/9/chartex" xmlns:cx4="http://schemas.microsoft.com/office/drawing/2016/5/10/chartex" xmlns:cx5="http://schemas.microsoft.com/office/drawing/2016/5/11/chartex" xmlns:cx6="http://schemas.microsoft.com/office/drawing/2016/5/12/chartex" xmlns:cx7="http://schemas.microsoft.com/office/drawing/2016/5/13/chartex" xmlns:cx8="http://schemas.microsoft.com/office/drawing/2016/5/14/chartex" xmlns:mc="http://schemas.openxmlformats.org/markup-compatibility/2006" xmlns:aink="http://schemas.microsoft.com/office/drawing/2016/ink" xmlns:am3d="http://schemas.microsoft.com/office/drawing/2017/model3d" xmlns:o="urn:schemas-microsoft-com:office:office" xmlns:r="http://schemas.openxmlformats.org/officeDocument/2006/relationships" xmlns:m="http://schemas.openxmlformats.org/officeDocument/2006/math" xmlns:v="urn:schemas-microsoft-com:vml" xmlns:wp14="http://schemas.microsoft.com/office/word/2010/wordprocessingDrawing" xmlns:wp="http://schemas.openxmlformats.org/drawingml/2006/wordprocessingDrawing" xmlns:w10="urn:schemas-microsoft-com:office:word" xmlns:w="http://schemas.openxmlformats.org/wordprocessingml/2006/main" xmlns:w14="http://schemas.microsoft.com/office/word/2010/wordml" xmlns:w15="http://schemas.microsoft.com/office/word/2012/wordml" xmlns:w16cex="http://schemas.microsoft.com/office/word/2018/wordml/cex" xmlns:w16cid="http://schemas.microsoft.com/office/word/2016/wordml/cid" xmlns:w16="http://schemas.microsoft.com/office/word/2018/wordml" xmlns:w16sdtdh="http://schemas.microsoft.com/office/word/2020/wordml/sdtdatahash" xmlns:w16se="http://schemas.microsoft.com/office/word/2015/wordml/symex" xmlns:wpg="http://schemas.microsoft.com/office/word/2010/wordprocessingGroup" xmlns:wpi="http://schemas.microsoft.com/office/word/2010/wordprocessingInk" xmlns:wne="http://schemas.microsoft.com/office/word/2006/wordml" xmlns:wps="http://schemas.microsoft.com/office/word/2010/wordprocessingShape" mc:Ignorable="w14 w15 w16se w16cid w16 w16cex w16sdtdh wp14">
   <w:abstractNum w:abstractNumId="0" w15:restartNumberingAfterBreak="0">
     <w:nsid w:val="1B664B75"/>
     <w:multiLevelType w:val="hybridMultilevel"/>
@@ -2484,7 +3263,7 @@
 </file>
 
 <file path=word/styles.xml><?xml version="1.0" encoding="utf-8"?>
-<w:styles xmlns:mc="http://schemas.openxmlformats.org/markup-compatibility/2006" xmlns:r="http://schemas.openxmlformats.org/officeDocument/2006/relationships" xmlns:w="http://schemas.openxmlformats.org/wordprocessingml/2006/main" xmlns:w14="http://schemas.microsoft.com/office/word/2010/wordml" xmlns:w15="http://schemas.microsoft.com/office/word/2012/wordml" xmlns:w16cex="http://schemas.microsoft.com/office/word/2018/wordml/cex" xmlns:w16cid="http://schemas.microsoft.com/office/word/2016/wordml/cid" xmlns:w16="http://schemas.microsoft.com/office/word/2018/wordml" xmlns:w16se="http://schemas.microsoft.com/office/word/2015/wordml/symex" mc:Ignorable="w14 w15 w16se w16cid w16 w16cex">
+<w:styles xmlns:mc="http://schemas.openxmlformats.org/markup-compatibility/2006" xmlns:r="http://schemas.openxmlformats.org/officeDocument/2006/relationships" xmlns:w="http://schemas.openxmlformats.org/wordprocessingml/2006/main" xmlns:w14="http://schemas.microsoft.com/office/word/2010/wordml" xmlns:w15="http://schemas.microsoft.com/office/word/2012/wordml" xmlns:w16cex="http://schemas.microsoft.com/office/word/2018/wordml/cex" xmlns:w16cid="http://schemas.microsoft.com/office/word/2016/wordml/cid" xmlns:w16="http://schemas.microsoft.com/office/word/2018/wordml" xmlns:w16sdtdh="http://schemas.microsoft.com/office/word/2020/wordml/sdtdatahash" xmlns:w16se="http://schemas.microsoft.com/office/word/2015/wordml/symex" mc:Ignorable="w14 w15 w16se w16cid w16 w16cex w16sdtdh">
   <w:docDefaults>
     <w:rPrDefault>
       <w:rPr>

</xml_diff>